<commit_message>
Docs getting ready to submit
</commit_message>
<xml_diff>
--- a/Admin/EID_Supplement.docx
+++ b/Admin/EID_Supplement.docx
@@ -12,9 +12,1529 @@
     </w:p>
     <w:p>
       <w:pPr>
+        <w:spacing w:line="480" w:lineRule="auto"/>
+        <w:ind w:firstLine="720"/>
+        <w:rPr>
+          <w:rFonts w:ascii="Times New Roman" w:hAnsi="Times New Roman" w:cs="Times New Roman"/>
+        </w:rPr>
+      </w:pPr>
+      <w:bookmarkStart w:id="0" w:name="delta-variant-sensitivity-analysis"/>
+      <w:r>
+        <w:rPr>
+          <w:rFonts w:ascii="Times New Roman" w:hAnsi="Times New Roman" w:cs="Times New Roman"/>
+        </w:rPr>
+        <w:t xml:space="preserve">In a modeled facility, </w:t>
+      </w:r>
+      <m:oMath>
+        <m:r>
+          <m:rPr>
+            <m:sty m:val="bi"/>
+          </m:rPr>
+          <w:rPr>
+            <w:rFonts w:ascii="Cambria Math" w:hAnsi="Cambria Math" w:cs="Times New Roman"/>
+          </w:rPr>
+          <m:t>w</m:t>
+        </m:r>
+      </m:oMath>
+      <w:r>
+        <w:rPr>
+          <w:rFonts w:ascii="Times New Roman" w:hAnsi="Times New Roman" w:cs="Times New Roman"/>
+        </w:rPr>
+        <w:t xml:space="preserve"> staff are assigned a work schedule that determines when they are in the facility interacting with residents and other staff working at the same time. </w:t>
+      </w:r>
+      <w:r>
+        <w:rPr>
+          <w:rFonts w:ascii="Times New Roman" w:hAnsi="Times New Roman" w:cs="Times New Roman"/>
+        </w:rPr>
+        <w:t>The function</w:t>
+      </w:r>
+      <w:r>
+        <w:rPr>
+          <w:rFonts w:ascii="Times New Roman" w:hAnsi="Times New Roman" w:cs="Times New Roman"/>
+        </w:rPr>
+        <w:t xml:space="preserve"> </w:t>
+      </w:r>
+      <m:oMath>
+        <m:r>
+          <m:rPr>
+            <m:scr m:val="script"/>
+            <m:sty m:val="b"/>
+          </m:rPr>
+          <w:rPr>
+            <w:rFonts w:ascii="Cambria Math" w:hAnsi="Cambria Math" w:cs="Times New Roman"/>
+          </w:rPr>
+          <m:t>W</m:t>
+        </m:r>
+        <m:r>
+          <m:rPr>
+            <m:sty m:val="p"/>
+          </m:rPr>
+          <w:rPr>
+            <w:rFonts w:ascii="Cambria Math" w:hAnsi="Cambria Math" w:cs="Times New Roman"/>
+          </w:rPr>
+          <m:t>(</m:t>
+        </m:r>
+        <m:sSub>
+          <m:sSubPr>
+            <m:ctrlPr>
+              <w:rPr>
+                <w:rFonts w:ascii="Cambria Math" w:hAnsi="Cambria Math" w:cs="Times New Roman"/>
+              </w:rPr>
+            </m:ctrlPr>
+          </m:sSubPr>
+          <m:e>
+            <m:r>
+              <w:rPr>
+                <w:rFonts w:ascii="Cambria Math" w:hAnsi="Cambria Math" w:cs="Times New Roman"/>
+              </w:rPr>
+              <m:t>w</m:t>
+            </m:r>
+          </m:e>
+          <m:sub>
+            <m:r>
+              <w:rPr>
+                <w:rFonts w:ascii="Cambria Math" w:hAnsi="Cambria Math" w:cs="Times New Roman"/>
+              </w:rPr>
+              <m:t>it</m:t>
+            </m:r>
+          </m:sub>
+        </m:sSub>
+        <m:r>
+          <m:rPr>
+            <m:sty m:val="p"/>
+          </m:rPr>
+          <w:rPr>
+            <w:rFonts w:ascii="Cambria Math" w:hAnsi="Cambria Math" w:cs="Times New Roman"/>
+          </w:rPr>
+          <m:t>)</m:t>
+        </m:r>
+      </m:oMath>
+      <w:r>
+        <w:rPr>
+          <w:rFonts w:ascii="Times New Roman" w:hAnsi="Times New Roman" w:cs="Times New Roman"/>
+        </w:rPr>
+        <w:t xml:space="preserve"> </w:t>
+      </w:r>
+      <w:r>
+        <w:rPr>
+          <w:rFonts w:ascii="Times New Roman" w:hAnsi="Times New Roman" w:cs="Times New Roman"/>
+        </w:rPr>
+        <w:t xml:space="preserve">is defined </w:t>
+      </w:r>
+      <w:r>
+        <w:rPr>
+          <w:rFonts w:ascii="Times New Roman" w:hAnsi="Times New Roman" w:cs="Times New Roman"/>
+        </w:rPr>
+        <w:t xml:space="preserve">as an indicator function for whether staff member </w:t>
+      </w:r>
+      <m:oMath>
+        <m:r>
+          <m:rPr>
+            <m:sty m:val="bi"/>
+          </m:rPr>
+          <w:rPr>
+            <w:rFonts w:ascii="Cambria Math" w:hAnsi="Cambria Math" w:cs="Times New Roman"/>
+          </w:rPr>
+          <m:t>i</m:t>
+        </m:r>
+      </m:oMath>
+      <w:r>
+        <w:rPr>
+          <w:rFonts w:ascii="Times New Roman" w:hAnsi="Times New Roman" w:cs="Times New Roman"/>
+        </w:rPr>
+        <w:t xml:space="preserve"> is working at the facility </w:t>
+      </w:r>
+      <w:r>
+        <w:rPr>
+          <w:rFonts w:ascii="Times New Roman" w:hAnsi="Times New Roman" w:cs="Times New Roman"/>
+        </w:rPr>
+        <w:t xml:space="preserve">at time </w:t>
+      </w:r>
+      <w:r>
+        <w:rPr>
+          <w:rFonts w:ascii="Times New Roman" w:hAnsi="Times New Roman" w:cs="Times New Roman"/>
+        </w:rPr>
+        <w:t>step</w:t>
+      </w:r>
+      <w:r>
+        <w:rPr>
+          <w:rFonts w:ascii="Times New Roman" w:hAnsi="Times New Roman" w:cs="Times New Roman"/>
+        </w:rPr>
+        <w:t xml:space="preserve"> </w:t>
+      </w:r>
+      <m:oMath>
+        <m:r>
+          <m:rPr>
+            <m:sty m:val="bi"/>
+          </m:rPr>
+          <w:rPr>
+            <w:rFonts w:ascii="Cambria Math" w:hAnsi="Cambria Math" w:cs="Times New Roman"/>
+          </w:rPr>
+          <m:t>t</m:t>
+        </m:r>
+      </m:oMath>
+      <w:r>
+        <w:rPr>
+          <w:rFonts w:ascii="Times New Roman" w:hAnsi="Times New Roman" w:cs="Times New Roman"/>
+        </w:rPr>
+        <w:t>.</w:t>
+      </w:r>
+      <w:r>
+        <w:rPr>
+          <w:rFonts w:ascii="Times New Roman" w:hAnsi="Times New Roman" w:cs="Times New Roman"/>
+        </w:rPr>
+        <w:t xml:space="preserve"> A</w:t>
+      </w:r>
+      <w:r>
+        <w:rPr>
+          <w:rFonts w:ascii="Times New Roman" w:hAnsi="Times New Roman" w:cs="Times New Roman"/>
+        </w:rPr>
+        <w:t xml:space="preserve">ll staff are </w:t>
+      </w:r>
+      <w:r>
+        <w:rPr>
+          <w:rFonts w:ascii="Times New Roman" w:hAnsi="Times New Roman" w:cs="Times New Roman"/>
+        </w:rPr>
+        <w:t xml:space="preserve">also </w:t>
+      </w:r>
+      <w:r>
+        <w:rPr>
+          <w:rFonts w:ascii="Times New Roman" w:hAnsi="Times New Roman" w:cs="Times New Roman"/>
+        </w:rPr>
+        <w:t xml:space="preserve">assigned a testing schedule, encoded by function </w:t>
+      </w:r>
+      <w:bookmarkStart w:id="1" w:name="_Hlk88126919"/>
+      <m:oMath>
+        <m:r>
+          <m:rPr>
+            <m:scr m:val="script"/>
+            <m:sty m:val="b"/>
+          </m:rPr>
+          <w:rPr>
+            <w:rFonts w:ascii="Cambria Math" w:hAnsi="Cambria Math" w:cs="Times New Roman"/>
+          </w:rPr>
+          <m:t>T</m:t>
+        </m:r>
+        <m:r>
+          <m:rPr>
+            <m:sty m:val="p"/>
+          </m:rPr>
+          <w:rPr>
+            <w:rFonts w:ascii="Cambria Math" w:hAnsi="Cambria Math" w:cs="Times New Roman"/>
+          </w:rPr>
+          <m:t>(</m:t>
+        </m:r>
+        <m:sSub>
+          <m:sSubPr>
+            <m:ctrlPr>
+              <w:rPr>
+                <w:rFonts w:ascii="Cambria Math" w:hAnsi="Cambria Math" w:cs="Times New Roman"/>
+              </w:rPr>
+            </m:ctrlPr>
+          </m:sSubPr>
+          <m:e>
+            <m:r>
+              <w:rPr>
+                <w:rFonts w:ascii="Cambria Math" w:hAnsi="Cambria Math" w:cs="Times New Roman"/>
+              </w:rPr>
+              <m:t>w</m:t>
+            </m:r>
+          </m:e>
+          <m:sub>
+            <m:r>
+              <w:rPr>
+                <w:rFonts w:ascii="Cambria Math" w:hAnsi="Cambria Math" w:cs="Times New Roman"/>
+              </w:rPr>
+              <m:t>it</m:t>
+            </m:r>
+          </m:sub>
+        </m:sSub>
+        <m:r>
+          <m:rPr>
+            <m:sty m:val="p"/>
+          </m:rPr>
+          <w:rPr>
+            <w:rFonts w:ascii="Cambria Math" w:hAnsi="Cambria Math" w:cs="Times New Roman"/>
+          </w:rPr>
+          <m:t>)</m:t>
+        </m:r>
+      </m:oMath>
+      <w:bookmarkEnd w:id="1"/>
+      <w:r>
+        <w:rPr>
+          <w:rFonts w:ascii="Times New Roman" w:hAnsi="Times New Roman" w:cs="Times New Roman"/>
+        </w:rPr>
+        <w:t xml:space="preserve">, with different testing schedules discussed further below. The model is </w:t>
+      </w:r>
+      <w:r>
+        <w:rPr>
+          <w:rFonts w:ascii="Times New Roman" w:hAnsi="Times New Roman" w:cs="Times New Roman"/>
+        </w:rPr>
+        <w:t>simulated</w:t>
+      </w:r>
+      <w:r>
+        <w:rPr>
+          <w:rFonts w:ascii="Times New Roman" w:hAnsi="Times New Roman" w:cs="Times New Roman"/>
+        </w:rPr>
+        <w:t xml:space="preserve"> for</w:t>
+      </w:r>
+      <w:r>
+        <w:rPr>
+          <w:rFonts w:ascii="Times New Roman" w:hAnsi="Times New Roman" w:cs="Times New Roman"/>
+        </w:rPr>
+        <w:t xml:space="preserve"> 180 days with three</w:t>
+      </w:r>
+      <w:r>
+        <w:rPr>
+          <w:rFonts w:ascii="Times New Roman" w:hAnsi="Times New Roman" w:cs="Times New Roman"/>
+        </w:rPr>
+        <w:t xml:space="preserve"> 8-hour time step</w:t>
+      </w:r>
+      <w:r>
+        <w:rPr>
+          <w:rFonts w:ascii="Times New Roman" w:hAnsi="Times New Roman" w:cs="Times New Roman"/>
+        </w:rPr>
+        <w:t>s per day (</w:t>
+      </w:r>
+      <m:oMath>
+        <m:sSub>
+          <m:sSubPr>
+            <m:ctrlPr>
+              <w:rPr>
+                <w:rFonts w:ascii="Cambria Math" w:hAnsi="Cambria Math" w:cs="Times New Roman"/>
+                <w:i/>
+              </w:rPr>
+            </m:ctrlPr>
+          </m:sSubPr>
+          <m:e>
+            <m:r>
+              <w:rPr>
+                <w:rFonts w:ascii="Cambria Math" w:hAnsi="Cambria Math" w:cs="Times New Roman"/>
+              </w:rPr>
+              <m:t>t</m:t>
+            </m:r>
+          </m:e>
+          <m:sub>
+            <m:r>
+              <w:rPr>
+                <w:rFonts w:ascii="Cambria Math" w:hAnsi="Cambria Math" w:cs="Times New Roman"/>
+              </w:rPr>
+              <m:t>sim</m:t>
+            </m:r>
+          </m:sub>
+        </m:sSub>
+        <m:r>
+          <w:rPr>
+            <w:rFonts w:ascii="Cambria Math" w:hAnsi="Cambria Math" w:cs="Times New Roman"/>
+          </w:rPr>
+          <m:t>=540)</m:t>
+        </m:r>
+      </m:oMath>
+      <w:r>
+        <w:rPr>
+          <w:rFonts w:ascii="Times New Roman" w:hAnsi="Times New Roman" w:cs="Times New Roman"/>
+        </w:rPr>
+        <w:t xml:space="preserve"> with </w:t>
+      </w:r>
+      <m:oMath>
+        <m:r>
+          <m:rPr>
+            <m:sty m:val="bi"/>
+          </m:rPr>
+          <w:rPr>
+            <w:rFonts w:ascii="Cambria Math" w:hAnsi="Cambria Math" w:cs="Times New Roman"/>
+          </w:rPr>
+          <m:t>w</m:t>
+        </m:r>
+        <m:r>
+          <w:rPr>
+            <w:rFonts w:ascii="Cambria Math" w:hAnsi="Cambria Math" w:cs="Times New Roman"/>
+          </w:rPr>
+          <m:t>=700</m:t>
+        </m:r>
+      </m:oMath>
+      <w:r>
+        <w:rPr>
+          <w:rFonts w:ascii="Times New Roman" w:eastAsiaTheme="minorEastAsia" w:hAnsi="Times New Roman" w:cs="Times New Roman"/>
+        </w:rPr>
+        <w:t xml:space="preserve"> staff</w:t>
+      </w:r>
+      <w:r>
+        <w:rPr>
+          <w:rFonts w:ascii="Times New Roman" w:hAnsi="Times New Roman" w:cs="Times New Roman"/>
+        </w:rPr>
+        <w:t>, with each time step corresponding to a work shift as described below.</w:t>
+      </w:r>
+    </w:p>
+    <w:p>
+      <w:pPr>
+        <w:spacing w:line="480" w:lineRule="auto"/>
+        <w:ind w:firstLine="720"/>
+        <w:rPr>
+          <w:rFonts w:ascii="Times New Roman" w:hAnsi="Times New Roman" w:cs="Times New Roman"/>
+        </w:rPr>
+      </w:pPr>
+      <w:r>
+        <w:rPr>
+          <w:rFonts w:ascii="Times New Roman" w:hAnsi="Times New Roman" w:cs="Times New Roman"/>
+        </w:rPr>
+        <w:t xml:space="preserve">Staff move through susceptible (S), exposed (E), infected (I), and recovered (R) states, with the infected state corresponding to time when </w:t>
+      </w:r>
+      <m:oMath>
+        <m:sSub>
+          <m:sSubPr>
+            <m:ctrlPr>
+              <w:rPr>
+                <w:rFonts w:ascii="Cambria Math" w:hAnsi="Cambria Math" w:cs="Times New Roman"/>
+              </w:rPr>
+            </m:ctrlPr>
+          </m:sSubPr>
+          <m:e>
+            <m:r>
+              <m:rPr>
+                <m:sty m:val="bi"/>
+              </m:rPr>
+              <w:rPr>
+                <w:rFonts w:ascii="Cambria Math" w:hAnsi="Cambria Math" w:cs="Times New Roman"/>
+              </w:rPr>
+              <m:t>β</m:t>
+            </m:r>
+          </m:e>
+          <m:sub>
+            <m:r>
+              <m:rPr>
+                <m:sty m:val="bi"/>
+              </m:rPr>
+              <w:rPr>
+                <w:rFonts w:ascii="Cambria Math" w:hAnsi="Cambria Math" w:cs="Times New Roman"/>
+              </w:rPr>
+              <m:t>it</m:t>
+            </m:r>
+          </m:sub>
+        </m:sSub>
+        <m:r>
+          <m:rPr>
+            <m:sty m:val="p"/>
+          </m:rPr>
+          <w:rPr>
+            <w:rFonts w:ascii="Cambria Math" w:hAnsi="Cambria Math" w:cs="Times New Roman"/>
+          </w:rPr>
+          <m:t>&gt;</m:t>
+        </m:r>
+        <m:r>
+          <m:rPr>
+            <m:sty m:val="bi"/>
+          </m:rPr>
+          <w:rPr>
+            <w:rFonts w:ascii="Cambria Math" w:hAnsi="Cambria Math" w:cs="Times New Roman"/>
+          </w:rPr>
+          <m:t>0</m:t>
+        </m:r>
+      </m:oMath>
+      <w:r>
+        <w:rPr>
+          <w:rFonts w:ascii="Times New Roman" w:hAnsi="Times New Roman" w:cs="Times New Roman"/>
+        </w:rPr>
+        <w:t xml:space="preserve">. </w:t>
+      </w:r>
+      <w:r>
+        <w:rPr>
+          <w:rFonts w:ascii="Times New Roman" w:hAnsi="Times New Roman" w:cs="Times New Roman"/>
+        </w:rPr>
+        <w:t xml:space="preserve">Recovered staff are assumed to remain in state R and not return to state S due to the relatively short time frame of the simulation. </w:t>
+      </w:r>
+      <w:r>
+        <w:rPr>
+          <w:rFonts w:ascii="Times New Roman" w:hAnsi="Times New Roman" w:cs="Times New Roman"/>
+        </w:rPr>
+        <w:t xml:space="preserve">and </w:t>
+      </w:r>
+      <m:oMath>
+        <m:r>
+          <m:rPr>
+            <m:scr m:val="script"/>
+            <m:sty m:val="b"/>
+          </m:rPr>
+          <w:rPr>
+            <w:rFonts w:ascii="Cambria Math" w:hAnsi="Cambria Math" w:cs="Times New Roman"/>
+          </w:rPr>
+          <m:t>T</m:t>
+        </m:r>
+        <m:r>
+          <m:rPr>
+            <m:sty m:val="p"/>
+          </m:rPr>
+          <w:rPr>
+            <w:rFonts w:ascii="Cambria Math" w:hAnsi="Cambria Math" w:cs="Times New Roman"/>
+          </w:rPr>
+          <m:t>(</m:t>
+        </m:r>
+        <m:sSub>
+          <m:sSubPr>
+            <m:ctrlPr>
+              <w:rPr>
+                <w:rFonts w:ascii="Cambria Math" w:hAnsi="Cambria Math" w:cs="Times New Roman"/>
+              </w:rPr>
+            </m:ctrlPr>
+          </m:sSubPr>
+          <m:e>
+            <m:r>
+              <w:rPr>
+                <w:rFonts w:ascii="Cambria Math" w:hAnsi="Cambria Math" w:cs="Times New Roman"/>
+              </w:rPr>
+              <m:t>w</m:t>
+            </m:r>
+          </m:e>
+          <m:sub>
+            <m:r>
+              <w:rPr>
+                <w:rFonts w:ascii="Cambria Math" w:hAnsi="Cambria Math" w:cs="Times New Roman"/>
+              </w:rPr>
+              <m:t>it</m:t>
+            </m:r>
+          </m:sub>
+        </m:sSub>
+        <m:r>
+          <m:rPr>
+            <m:sty m:val="p"/>
+          </m:rPr>
+          <w:rPr>
+            <w:rFonts w:ascii="Cambria Math" w:hAnsi="Cambria Math" w:cs="Times New Roman"/>
+          </w:rPr>
+          <m:t>)=</m:t>
+        </m:r>
+        <m:r>
+          <m:rPr>
+            <m:sty m:val="bi"/>
+          </m:rPr>
+          <w:rPr>
+            <w:rFonts w:ascii="Cambria Math" w:hAnsi="Cambria Math" w:cs="Times New Roman"/>
+          </w:rPr>
+          <m:t>1</m:t>
+        </m:r>
+      </m:oMath>
+      <w:r>
+        <w:rPr>
+          <w:rFonts w:ascii="Times New Roman" w:hAnsi="Times New Roman" w:cs="Times New Roman"/>
+        </w:rPr>
+        <w:t xml:space="preserve"> Staff in state </w:t>
+      </w:r>
+      <w:r>
+        <w:rPr>
+          <w:rFonts w:ascii="Times New Roman" w:hAnsi="Times New Roman" w:cs="Times New Roman"/>
+        </w:rPr>
+        <w:t>O</w:t>
+      </w:r>
+      <w:r>
+        <w:rPr>
+          <w:rFonts w:ascii="Times New Roman" w:hAnsi="Times New Roman" w:cs="Times New Roman"/>
+        </w:rPr>
+        <w:t xml:space="preserve"> </w:t>
+      </w:r>
+      <w:r>
+        <w:rPr>
+          <w:rFonts w:ascii="Times New Roman" w:hAnsi="Times New Roman" w:cs="Times New Roman"/>
+        </w:rPr>
+        <w:t>are restricted from working for 10 days</w:t>
+      </w:r>
+      <w:r>
+        <w:rPr>
+          <w:rFonts w:ascii="Times New Roman" w:hAnsi="Times New Roman" w:cs="Times New Roman"/>
+        </w:rPr>
+        <w:t xml:space="preserve"> </w:t>
+      </w:r>
+      <w:r>
+        <w:rPr>
+          <w:rFonts w:ascii="Times New Roman" w:hAnsi="Times New Roman" w:cs="Times New Roman"/>
+        </w:rPr>
+        <w:t>(</w:t>
+      </w:r>
+      <m:oMath>
+        <m:r>
+          <m:rPr>
+            <m:scr m:val="script"/>
+            <m:sty m:val="b"/>
+          </m:rPr>
+          <w:rPr>
+            <w:rFonts w:ascii="Cambria Math" w:hAnsi="Cambria Math" w:cs="Times New Roman"/>
+          </w:rPr>
+          <m:t>W</m:t>
+        </m:r>
+        <m:r>
+          <m:rPr>
+            <m:sty m:val="p"/>
+          </m:rPr>
+          <w:rPr>
+            <w:rFonts w:ascii="Cambria Math" w:hAnsi="Cambria Math" w:cs="Times New Roman"/>
+          </w:rPr>
+          <m:t>(</m:t>
+        </m:r>
+        <m:sSub>
+          <m:sSubPr>
+            <m:ctrlPr>
+              <w:rPr>
+                <w:rFonts w:ascii="Cambria Math" w:hAnsi="Cambria Math" w:cs="Times New Roman"/>
+              </w:rPr>
+            </m:ctrlPr>
+          </m:sSubPr>
+          <m:e>
+            <m:r>
+              <w:rPr>
+                <w:rFonts w:ascii="Cambria Math" w:hAnsi="Cambria Math" w:cs="Times New Roman"/>
+              </w:rPr>
+              <m:t>w</m:t>
+            </m:r>
+          </m:e>
+          <m:sub>
+            <m:r>
+              <w:rPr>
+                <w:rFonts w:ascii="Cambria Math" w:hAnsi="Cambria Math" w:cs="Times New Roman"/>
+              </w:rPr>
+              <m:t>it</m:t>
+            </m:r>
+          </m:sub>
+        </m:sSub>
+        <m:r>
+          <m:rPr>
+            <m:sty m:val="p"/>
+          </m:rPr>
+          <w:rPr>
+            <w:rFonts w:ascii="Cambria Math" w:hAnsi="Cambria Math" w:cs="Times New Roman"/>
+          </w:rPr>
+          <m:t>)=</m:t>
+        </m:r>
+        <m:r>
+          <m:rPr>
+            <m:sty m:val="bi"/>
+          </m:rPr>
+          <w:rPr>
+            <w:rFonts w:ascii="Cambria Math" w:hAnsi="Cambria Math" w:cs="Times New Roman"/>
+          </w:rPr>
+          <m:t>0</m:t>
+        </m:r>
+      </m:oMath>
+      <w:r>
+        <w:rPr>
+          <w:rFonts w:ascii="Times New Roman" w:hAnsi="Times New Roman" w:cs="Times New Roman"/>
+        </w:rPr>
+        <w:t xml:space="preserve"> for 10 days</w:t>
+      </w:r>
+      <w:r>
+        <w:rPr>
+          <w:rFonts w:ascii="Times New Roman" w:hAnsi="Times New Roman" w:cs="Times New Roman"/>
+        </w:rPr>
+        <w:t>)</w:t>
+      </w:r>
+      <w:r>
+        <w:rPr>
+          <w:rFonts w:ascii="Times New Roman" w:hAnsi="Times New Roman" w:cs="Times New Roman"/>
+        </w:rPr>
+        <w:t xml:space="preserve"> and </w:t>
+      </w:r>
+      <w:r>
+        <w:rPr>
+          <w:rFonts w:ascii="Times New Roman" w:hAnsi="Times New Roman" w:cs="Times New Roman"/>
+        </w:rPr>
+        <w:t xml:space="preserve">are not required to undergo systematic testing for </w:t>
+      </w:r>
+      <w:r>
+        <w:rPr>
+          <w:rFonts w:ascii="Times New Roman" w:hAnsi="Times New Roman" w:cs="Times New Roman"/>
+        </w:rPr>
+        <w:t xml:space="preserve">90 days following a positive result </w:t>
+      </w:r>
+      <w:r>
+        <w:rPr>
+          <w:rFonts w:ascii="Times New Roman" w:hAnsi="Times New Roman" w:cs="Times New Roman"/>
+        </w:rPr>
+        <w:t>(</w:t>
+      </w:r>
+      <m:oMath>
+        <m:r>
+          <m:rPr>
+            <m:scr m:val="script"/>
+            <m:sty m:val="b"/>
+          </m:rPr>
+          <w:rPr>
+            <w:rFonts w:ascii="Cambria Math" w:hAnsi="Cambria Math" w:cs="Times New Roman"/>
+          </w:rPr>
+          <m:t>T</m:t>
+        </m:r>
+        <m:r>
+          <m:rPr>
+            <m:sty m:val="p"/>
+          </m:rPr>
+          <w:rPr>
+            <w:rFonts w:ascii="Cambria Math" w:hAnsi="Cambria Math" w:cs="Times New Roman"/>
+          </w:rPr>
+          <m:t>(</m:t>
+        </m:r>
+        <m:sSub>
+          <m:sSubPr>
+            <m:ctrlPr>
+              <w:rPr>
+                <w:rFonts w:ascii="Cambria Math" w:hAnsi="Cambria Math" w:cs="Times New Roman"/>
+              </w:rPr>
+            </m:ctrlPr>
+          </m:sSubPr>
+          <m:e>
+            <m:r>
+              <w:rPr>
+                <w:rFonts w:ascii="Cambria Math" w:hAnsi="Cambria Math" w:cs="Times New Roman"/>
+              </w:rPr>
+              <m:t>w</m:t>
+            </m:r>
+          </m:e>
+          <m:sub>
+            <m:r>
+              <w:rPr>
+                <w:rFonts w:ascii="Cambria Math" w:hAnsi="Cambria Math" w:cs="Times New Roman"/>
+              </w:rPr>
+              <m:t>it</m:t>
+            </m:r>
+          </m:sub>
+        </m:sSub>
+        <m:r>
+          <m:rPr>
+            <m:sty m:val="p"/>
+          </m:rPr>
+          <w:rPr>
+            <w:rFonts w:ascii="Cambria Math" w:hAnsi="Cambria Math" w:cs="Times New Roman"/>
+          </w:rPr>
+          <m:t>)=</m:t>
+        </m:r>
+        <m:r>
+          <m:rPr>
+            <m:sty m:val="bi"/>
+          </m:rPr>
+          <w:rPr>
+            <w:rFonts w:ascii="Cambria Math" w:hAnsi="Cambria Math" w:cs="Times New Roman"/>
+          </w:rPr>
+          <m:t>0</m:t>
+        </m:r>
+      </m:oMath>
+      <w:r>
+        <w:rPr>
+          <w:rFonts w:ascii="Times New Roman" w:hAnsi="Times New Roman" w:cs="Times New Roman"/>
+        </w:rPr>
+        <w:t xml:space="preserve"> for 90 days</w:t>
+      </w:r>
+      <w:r>
+        <w:rPr>
+          <w:rFonts w:ascii="Times New Roman" w:hAnsi="Times New Roman" w:cs="Times New Roman"/>
+        </w:rPr>
+        <w:t>)</w:t>
+      </w:r>
+      <w:r>
+        <w:rPr>
+          <w:rFonts w:ascii="Times New Roman" w:hAnsi="Times New Roman" w:cs="Times New Roman"/>
+        </w:rPr>
+        <w:t>.</w:t>
+      </w:r>
+      <w:r>
+        <w:rPr>
+          <w:rFonts w:ascii="Times New Roman" w:hAnsi="Times New Roman" w:cs="Times New Roman"/>
+        </w:rPr>
+        <w:t xml:space="preserve"> </w:t>
+      </w:r>
+    </w:p>
+    <w:p>
+      <w:pPr>
+        <w:spacing w:line="480" w:lineRule="auto"/>
+        <w:ind w:firstLine="720"/>
+        <w:rPr>
+          <w:rFonts w:ascii="Times New Roman" w:hAnsi="Times New Roman" w:cs="Times New Roman"/>
+        </w:rPr>
+      </w:pPr>
+      <w:r>
+        <w:rPr>
+          <w:rFonts w:ascii="Times New Roman" w:hAnsi="Times New Roman" w:cs="Times New Roman"/>
+        </w:rPr>
+        <w:t xml:space="preserve">Assuming constant </w:t>
+      </w:r>
+      <m:oMath>
+        <m:r>
+          <m:rPr>
+            <m:scr m:val="script"/>
+            <m:sty m:val="b"/>
+          </m:rPr>
+          <w:rPr>
+            <w:rFonts w:ascii="Cambria Math" w:hAnsi="Cambria Math" w:cs="Times New Roman"/>
+          </w:rPr>
+          <m:t>R</m:t>
+        </m:r>
+      </m:oMath>
+      <w:r>
+        <w:rPr>
+          <w:rFonts w:ascii="Times New Roman" w:hAnsi="Times New Roman" w:cs="Times New Roman"/>
+        </w:rPr>
+        <w:t xml:space="preserve"> across all individuals</w:t>
+      </w:r>
+      <w:r>
+        <w:rPr>
+          <w:rFonts w:ascii="Times New Roman" w:hAnsi="Times New Roman" w:cs="Times New Roman"/>
+        </w:rPr>
+        <w:t xml:space="preserve"> and through the duration of the simulation</w:t>
+      </w:r>
+      <w:r>
+        <w:rPr>
+          <w:rFonts w:ascii="Times New Roman" w:hAnsi="Times New Roman" w:cs="Times New Roman"/>
+        </w:rPr>
+        <w:t xml:space="preserve">, the expected number of </w:t>
+      </w:r>
+      <w:r>
+        <w:rPr>
+          <w:rFonts w:ascii="Times New Roman" w:hAnsi="Times New Roman" w:cs="Times New Roman"/>
+        </w:rPr>
+        <w:t>infections</w:t>
+      </w:r>
+      <w:r>
+        <w:rPr>
+          <w:rFonts w:ascii="Times New Roman" w:hAnsi="Times New Roman" w:cs="Times New Roman"/>
+        </w:rPr>
+        <w:t xml:space="preserve"> in the facility </w:t>
+      </w:r>
+      <w:r>
+        <w:rPr>
+          <w:rFonts w:ascii="Times New Roman" w:hAnsi="Times New Roman" w:cs="Times New Roman"/>
+        </w:rPr>
+        <w:t>at time step</w:t>
+      </w:r>
+      <w:r>
+        <w:rPr>
+          <w:rFonts w:ascii="Times New Roman" w:hAnsi="Times New Roman" w:cs="Times New Roman"/>
+        </w:rPr>
+        <w:t xml:space="preserve"> </w:t>
+      </w:r>
+      <m:oMath>
+        <m:r>
+          <m:rPr>
+            <m:sty m:val="bi"/>
+          </m:rPr>
+          <w:rPr>
+            <w:rFonts w:ascii="Cambria Math" w:hAnsi="Cambria Math" w:cs="Times New Roman"/>
+          </w:rPr>
+          <m:t>t</m:t>
+        </m:r>
+      </m:oMath>
+      <w:r>
+        <w:rPr>
+          <w:rFonts w:ascii="Times New Roman" w:hAnsi="Times New Roman" w:cs="Times New Roman"/>
+        </w:rPr>
+        <w:t xml:space="preserve"> </w:t>
+      </w:r>
+      <w:r>
+        <w:rPr>
+          <w:rFonts w:ascii="Times New Roman" w:hAnsi="Times New Roman" w:cs="Times New Roman"/>
+        </w:rPr>
+        <w:t xml:space="preserve">caused </w:t>
+      </w:r>
+      <w:r>
+        <w:rPr>
+          <w:rFonts w:ascii="Times New Roman" w:hAnsi="Times New Roman" w:cs="Times New Roman"/>
+        </w:rPr>
+        <w:t xml:space="preserve">by individual </w:t>
+      </w:r>
+      <m:oMath>
+        <m:r>
+          <m:rPr>
+            <m:sty m:val="bi"/>
+          </m:rPr>
+          <w:rPr>
+            <w:rFonts w:ascii="Cambria Math" w:hAnsi="Cambria Math" w:cs="Times New Roman"/>
+          </w:rPr>
+          <m:t>i</m:t>
+        </m:r>
+      </m:oMath>
+      <w:r>
+        <w:rPr>
+          <w:rFonts w:ascii="Times New Roman" w:hAnsi="Times New Roman" w:cs="Times New Roman"/>
+        </w:rPr>
+        <w:t xml:space="preserve"> is </w:t>
+      </w:r>
+      <m:oMath>
+        <m:sSub>
+          <m:sSubPr>
+            <m:ctrlPr>
+              <w:rPr>
+                <w:rFonts w:ascii="Cambria Math" w:hAnsi="Cambria Math" w:cs="Times New Roman"/>
+              </w:rPr>
+            </m:ctrlPr>
+          </m:sSubPr>
+          <m:e>
+            <m:r>
+              <m:rPr>
+                <m:sty m:val="bi"/>
+              </m:rPr>
+              <w:rPr>
+                <w:rFonts w:ascii="Cambria Math" w:hAnsi="Cambria Math" w:cs="Times New Roman"/>
+              </w:rPr>
+              <m:t>r</m:t>
+            </m:r>
+          </m:e>
+          <m:sub>
+            <m:r>
+              <m:rPr>
+                <m:sty m:val="bi"/>
+              </m:rPr>
+              <w:rPr>
+                <w:rFonts w:ascii="Cambria Math" w:hAnsi="Cambria Math" w:cs="Times New Roman"/>
+              </w:rPr>
+              <m:t>it</m:t>
+            </m:r>
+          </m:sub>
+        </m:sSub>
+        <m:r>
+          <m:rPr>
+            <m:sty m:val="p"/>
+          </m:rPr>
+          <w:rPr>
+            <w:rFonts w:ascii="Cambria Math" w:hAnsi="Cambria Math" w:cs="Times New Roman"/>
+          </w:rPr>
+          <m:t>=</m:t>
+        </m:r>
+        <w:bookmarkStart w:id="2" w:name="_Hlk88126482"/>
+        <m:r>
+          <m:rPr>
+            <m:scr m:val="script"/>
+            <m:sty m:val="b"/>
+          </m:rPr>
+          <w:rPr>
+            <w:rFonts w:ascii="Cambria Math" w:hAnsi="Cambria Math" w:cs="Times New Roman"/>
+          </w:rPr>
+          <m:t>R</m:t>
+        </m:r>
+        <m:sSub>
+          <m:sSubPr>
+            <m:ctrlPr>
+              <w:rPr>
+                <w:rFonts w:ascii="Cambria Math" w:hAnsi="Cambria Math" w:cs="Times New Roman"/>
+              </w:rPr>
+            </m:ctrlPr>
+          </m:sSubPr>
+          <m:e>
+            <m:r>
+              <m:rPr>
+                <m:sty m:val="bi"/>
+              </m:rPr>
+              <w:rPr>
+                <w:rFonts w:ascii="Cambria Math" w:hAnsi="Cambria Math" w:cs="Times New Roman"/>
+              </w:rPr>
+              <m:t>β</m:t>
+            </m:r>
+          </m:e>
+          <m:sub>
+            <m:r>
+              <m:rPr>
+                <m:sty m:val="bi"/>
+              </m:rPr>
+              <w:rPr>
+                <w:rFonts w:ascii="Cambria Math" w:hAnsi="Cambria Math" w:cs="Times New Roman"/>
+              </w:rPr>
+              <m:t>it</m:t>
+            </m:r>
+          </m:sub>
+        </m:sSub>
+        <m:r>
+          <m:rPr>
+            <m:scr m:val="script"/>
+            <m:sty m:val="b"/>
+          </m:rPr>
+          <w:rPr>
+            <w:rFonts w:ascii="Cambria Math" w:hAnsi="Cambria Math" w:cs="Times New Roman"/>
+          </w:rPr>
+          <m:t>W</m:t>
+        </m:r>
+        <m:r>
+          <m:rPr>
+            <m:sty m:val="p"/>
+          </m:rPr>
+          <w:rPr>
+            <w:rFonts w:ascii="Cambria Math" w:hAnsi="Cambria Math" w:cs="Times New Roman"/>
+          </w:rPr>
+          <m:t>(</m:t>
+        </m:r>
+        <m:sSub>
+          <m:sSubPr>
+            <m:ctrlPr>
+              <w:rPr>
+                <w:rFonts w:ascii="Cambria Math" w:hAnsi="Cambria Math" w:cs="Times New Roman"/>
+              </w:rPr>
+            </m:ctrlPr>
+          </m:sSubPr>
+          <m:e>
+            <m:r>
+              <m:rPr>
+                <m:sty m:val="bi"/>
+              </m:rPr>
+              <w:rPr>
+                <w:rFonts w:ascii="Cambria Math" w:hAnsi="Cambria Math" w:cs="Times New Roman"/>
+              </w:rPr>
+              <m:t>w</m:t>
+            </m:r>
+          </m:e>
+          <m:sub>
+            <m:r>
+              <m:rPr>
+                <m:sty m:val="bi"/>
+              </m:rPr>
+              <w:rPr>
+                <w:rFonts w:ascii="Cambria Math" w:hAnsi="Cambria Math" w:cs="Times New Roman"/>
+              </w:rPr>
+              <m:t>it</m:t>
+            </m:r>
+          </m:sub>
+        </m:sSub>
+        <m:r>
+          <m:rPr>
+            <m:sty m:val="p"/>
+          </m:rPr>
+          <w:rPr>
+            <w:rFonts w:ascii="Cambria Math" w:hAnsi="Cambria Math" w:cs="Times New Roman"/>
+          </w:rPr>
+          <m:t>)</m:t>
+        </m:r>
+      </m:oMath>
+      <w:bookmarkEnd w:id="2"/>
+      <w:r>
+        <w:rPr>
+          <w:rFonts w:ascii="Times New Roman" w:hAnsi="Times New Roman" w:cs="Times New Roman"/>
+        </w:rPr>
+        <w:t xml:space="preserve">. </w:t>
+      </w:r>
+      <w:r>
+        <w:rPr>
+          <w:rFonts w:ascii="Times New Roman" w:hAnsi="Times New Roman" w:cs="Times New Roman"/>
+        </w:rPr>
+        <w:t xml:space="preserve">Three separate values of </w:t>
+      </w:r>
+      <m:oMath>
+        <m:r>
+          <m:rPr>
+            <m:scr m:val="script"/>
+            <m:sty m:val="b"/>
+          </m:rPr>
+          <w:rPr>
+            <w:rFonts w:ascii="Cambria Math" w:hAnsi="Cambria Math" w:cs="Times New Roman"/>
+          </w:rPr>
+          <m:t>R</m:t>
+        </m:r>
+      </m:oMath>
+      <w:r>
+        <w:rPr>
+          <w:rFonts w:ascii="Times New Roman" w:eastAsiaTheme="minorEastAsia" w:hAnsi="Times New Roman" w:cs="Times New Roman"/>
+          <w:b/>
+        </w:rPr>
+        <w:t xml:space="preserve"> </w:t>
+      </w:r>
+      <w:r>
+        <w:rPr>
+          <w:rFonts w:ascii="Times New Roman" w:hAnsi="Times New Roman" w:cs="Times New Roman"/>
+        </w:rPr>
+        <w:t xml:space="preserve">(0.5, 1.0, 1.5) were simulated to explore different transmission intensities. </w:t>
+      </w:r>
+      <w:bookmarkStart w:id="3" w:name="_Hlk88126186"/>
+      <w:r>
+        <w:rPr>
+          <w:rFonts w:ascii="Times New Roman" w:hAnsi="Times New Roman" w:cs="Times New Roman"/>
+        </w:rPr>
+        <w:t xml:space="preserve">Staff may acquire infection from the community </w:t>
+      </w:r>
+      <w:r>
+        <w:rPr>
+          <w:rFonts w:ascii="Times New Roman" w:hAnsi="Times New Roman" w:cs="Times New Roman"/>
+        </w:rPr>
+        <w:t>according to the community prevalence when they are not working or from fellow staff while working</w:t>
+      </w:r>
+      <w:bookmarkEnd w:id="3"/>
+      <w:r>
+        <w:rPr>
+          <w:rFonts w:ascii="Times New Roman" w:hAnsi="Times New Roman" w:cs="Times New Roman"/>
+        </w:rPr>
+        <w:t xml:space="preserve"> where the force of infection is </w:t>
+      </w:r>
+      <m:oMath>
+        <m:sSubSup>
+          <m:sSubSupPr>
+            <m:ctrlPr>
+              <w:rPr>
+                <w:rFonts w:ascii="Cambria Math" w:hAnsi="Cambria Math" w:cs="Times New Roman"/>
+              </w:rPr>
+            </m:ctrlPr>
+          </m:sSubSupPr>
+          <m:e>
+            <m:r>
+              <m:rPr>
+                <m:sty m:val="bi"/>
+              </m:rPr>
+              <w:rPr>
+                <w:rFonts w:ascii="Cambria Math" w:hAnsi="Cambria Math" w:cs="Times New Roman"/>
+              </w:rPr>
+              <m:t>λ</m:t>
+            </m:r>
+          </m:e>
+          <m:sub>
+            <m:r>
+              <m:rPr>
+                <m:sty m:val="bi"/>
+              </m:rPr>
+              <w:rPr>
+                <w:rFonts w:ascii="Cambria Math" w:hAnsi="Cambria Math" w:cs="Times New Roman"/>
+              </w:rPr>
+              <m:t>it</m:t>
+            </m:r>
+          </m:sub>
+          <m:sup>
+            <m:r>
+              <m:rPr>
+                <m:sty m:val="bi"/>
+              </m:rPr>
+              <w:rPr>
+                <w:rFonts w:ascii="Cambria Math" w:hAnsi="Cambria Math" w:cs="Times New Roman"/>
+              </w:rPr>
+              <m:t>work</m:t>
+            </m:r>
+          </m:sup>
+        </m:sSubSup>
+        <m:r>
+          <m:rPr>
+            <m:sty m:val="p"/>
+          </m:rPr>
+          <w:rPr>
+            <w:rFonts w:ascii="Cambria Math" w:hAnsi="Cambria Math" w:cs="Times New Roman"/>
+          </w:rPr>
+          <m:t>=</m:t>
+        </m:r>
+        <m:f>
+          <m:fPr>
+            <m:ctrlPr>
+              <w:rPr>
+                <w:rFonts w:ascii="Cambria Math" w:hAnsi="Cambria Math" w:cs="Times New Roman"/>
+              </w:rPr>
+            </m:ctrlPr>
+          </m:fPr>
+          <m:num>
+            <m:nary>
+              <m:naryPr>
+                <m:chr m:val="∑"/>
+                <m:limLoc m:val="undOvr"/>
+                <m:ctrlPr>
+                  <w:rPr>
+                    <w:rFonts w:ascii="Cambria Math" w:hAnsi="Cambria Math" w:cs="Times New Roman"/>
+                  </w:rPr>
+                </m:ctrlPr>
+              </m:naryPr>
+              <m:sub>
+                <m:r>
+                  <m:rPr>
+                    <m:sty m:val="bi"/>
+                  </m:rPr>
+                  <w:rPr>
+                    <w:rFonts w:ascii="Cambria Math" w:hAnsi="Cambria Math" w:cs="Times New Roman"/>
+                  </w:rPr>
+                  <m:t>i</m:t>
+                </m:r>
+                <m:r>
+                  <m:rPr>
+                    <m:sty m:val="p"/>
+                  </m:rPr>
+                  <w:rPr>
+                    <w:rFonts w:ascii="Cambria Math" w:hAnsi="Cambria Math" w:cs="Times New Roman"/>
+                  </w:rPr>
+                  <m:t>=</m:t>
+                </m:r>
+                <m:r>
+                  <m:rPr>
+                    <m:sty m:val="bi"/>
+                  </m:rPr>
+                  <w:rPr>
+                    <w:rFonts w:ascii="Cambria Math" w:hAnsi="Cambria Math" w:cs="Times New Roman"/>
+                  </w:rPr>
+                  <m:t>1</m:t>
+                </m:r>
+              </m:sub>
+              <m:sup>
+                <m:r>
+                  <m:rPr>
+                    <m:sty m:val="bi"/>
+                  </m:rPr>
+                  <w:rPr>
+                    <w:rFonts w:ascii="Cambria Math" w:hAnsi="Cambria Math" w:cs="Times New Roman"/>
+                  </w:rPr>
+                  <m:t>w</m:t>
+                </m:r>
+              </m:sup>
+              <m:e>
+                <m:sSub>
+                  <m:sSubPr>
+                    <m:ctrlPr>
+                      <w:rPr>
+                        <w:rFonts w:ascii="Cambria Math" w:hAnsi="Cambria Math" w:cs="Times New Roman"/>
+                      </w:rPr>
+                    </m:ctrlPr>
+                  </m:sSubPr>
+                  <m:e>
+                    <m:r>
+                      <m:rPr>
+                        <m:sty m:val="bi"/>
+                      </m:rPr>
+                      <w:rPr>
+                        <w:rFonts w:ascii="Cambria Math" w:hAnsi="Cambria Math" w:cs="Times New Roman"/>
+                      </w:rPr>
+                      <m:t>r</m:t>
+                    </m:r>
+                  </m:e>
+                  <m:sub>
+                    <m:r>
+                      <m:rPr>
+                        <m:sty m:val="bi"/>
+                      </m:rPr>
+                      <w:rPr>
+                        <w:rFonts w:ascii="Cambria Math" w:hAnsi="Cambria Math" w:cs="Times New Roman"/>
+                      </w:rPr>
+                      <m:t>it</m:t>
+                    </m:r>
+                  </m:sub>
+                </m:sSub>
+              </m:e>
+            </m:nary>
+          </m:num>
+          <m:den>
+            <m:nary>
+              <m:naryPr>
+                <m:chr m:val="∑"/>
+                <m:limLoc m:val="subSup"/>
+                <m:ctrlPr>
+                  <w:rPr>
+                    <w:rFonts w:ascii="Cambria Math" w:hAnsi="Cambria Math" w:cs="Times New Roman"/>
+                    <w:b/>
+                    <w:i/>
+                  </w:rPr>
+                </m:ctrlPr>
+              </m:naryPr>
+              <m:sub>
+                <m:r>
+                  <m:rPr>
+                    <m:sty m:val="bi"/>
+                  </m:rPr>
+                  <w:rPr>
+                    <w:rFonts w:ascii="Cambria Math" w:hAnsi="Cambria Math" w:cs="Times New Roman"/>
+                  </w:rPr>
+                  <m:t>i=1</m:t>
+                </m:r>
+              </m:sub>
+              <m:sup>
+                <m:r>
+                  <m:rPr>
+                    <m:sty m:val="bi"/>
+                  </m:rPr>
+                  <w:rPr>
+                    <w:rFonts w:ascii="Cambria Math" w:hAnsi="Cambria Math" w:cs="Times New Roman"/>
+                  </w:rPr>
+                  <m:t>w</m:t>
+                </m:r>
+              </m:sup>
+              <m:e>
+                <m:r>
+                  <m:rPr>
+                    <m:scr m:val="script"/>
+                    <m:sty m:val="bi"/>
+                  </m:rPr>
+                  <w:rPr>
+                    <w:rFonts w:ascii="Cambria Math" w:hAnsi="Cambria Math" w:cs="Times New Roman"/>
+                  </w:rPr>
+                  <m:t>W(</m:t>
+                </m:r>
+                <m:sSub>
+                  <m:sSubPr>
+                    <m:ctrlPr>
+                      <w:rPr>
+                        <w:rFonts w:ascii="Cambria Math" w:hAnsi="Cambria Math" w:cs="Times New Roman"/>
+                        <w:b/>
+                        <w:i/>
+                      </w:rPr>
+                    </m:ctrlPr>
+                  </m:sSubPr>
+                  <m:e>
+                    <m:r>
+                      <m:rPr>
+                        <m:sty m:val="bi"/>
+                      </m:rPr>
+                      <w:rPr>
+                        <w:rFonts w:ascii="Cambria Math" w:hAnsi="Cambria Math" w:cs="Times New Roman"/>
+                      </w:rPr>
+                      <m:t>w</m:t>
+                    </m:r>
+                  </m:e>
+                  <m:sub>
+                    <m:r>
+                      <m:rPr>
+                        <m:sty m:val="bi"/>
+                      </m:rPr>
+                      <w:rPr>
+                        <w:rFonts w:ascii="Cambria Math" w:hAnsi="Cambria Math" w:cs="Times New Roman"/>
+                      </w:rPr>
+                      <m:t>it</m:t>
+                    </m:r>
+                  </m:sub>
+                </m:sSub>
+                <m:r>
+                  <m:rPr>
+                    <m:sty m:val="bi"/>
+                  </m:rPr>
+                  <w:rPr>
+                    <w:rFonts w:ascii="Cambria Math" w:hAnsi="Cambria Math" w:cs="Times New Roman"/>
+                  </w:rPr>
+                  <m:t>)</m:t>
+                </m:r>
+              </m:e>
+            </m:nary>
+          </m:den>
+        </m:f>
+      </m:oMath>
+      <w:r>
+        <w:rPr>
+          <w:rFonts w:ascii="Times New Roman" w:hAnsi="Times New Roman" w:cs="Times New Roman"/>
+        </w:rPr>
+        <w:t xml:space="preserve">. The expected number of infections in the facility generated by staff is estimated from each simulation as: </w:t>
+      </w:r>
+      <w:bookmarkStart w:id="4" w:name="_Hlk88126456"/>
+      <m:oMath>
+        <m:sSubSup>
+          <m:sSubSupPr>
+            <m:ctrlPr>
+              <w:rPr>
+                <w:rFonts w:ascii="Cambria Math" w:hAnsi="Cambria Math" w:cs="Times New Roman"/>
+              </w:rPr>
+            </m:ctrlPr>
+          </m:sSubSupPr>
+          <m:e>
+            <m:r>
+              <m:rPr>
+                <m:scr m:val="script"/>
+                <m:sty m:val="b"/>
+              </m:rPr>
+              <w:rPr>
+                <w:rFonts w:ascii="Cambria Math" w:hAnsi="Cambria Math" w:cs="Times New Roman"/>
+              </w:rPr>
+              <m:t>I</m:t>
+            </m:r>
+          </m:e>
+          <m:sub>
+            <m:r>
+              <m:rPr>
+                <m:sty m:val="bi"/>
+              </m:rPr>
+              <w:rPr>
+                <w:rFonts w:ascii="Cambria Math" w:hAnsi="Cambria Math" w:cs="Times New Roman"/>
+              </w:rPr>
+              <m:t>sim</m:t>
+            </m:r>
+          </m:sub>
+          <m:sup>
+            <m:r>
+              <m:rPr>
+                <m:sty m:val="bi"/>
+              </m:rPr>
+              <w:rPr>
+                <w:rFonts w:ascii="Cambria Math" w:hAnsi="Cambria Math" w:cs="Times New Roman"/>
+              </w:rPr>
+              <m:t>tot</m:t>
+            </m:r>
+          </m:sup>
+        </m:sSubSup>
+        <m:r>
+          <m:rPr>
+            <m:sty m:val="p"/>
+          </m:rPr>
+          <w:rPr>
+            <w:rFonts w:ascii="Cambria Math" w:hAnsi="Cambria Math" w:cs="Times New Roman"/>
+          </w:rPr>
+          <m:t>=</m:t>
+        </m:r>
+        <m:nary>
+          <m:naryPr>
+            <m:chr m:val="∑"/>
+            <m:limLoc m:val="undOvr"/>
+            <m:ctrlPr>
+              <w:rPr>
+                <w:rFonts w:ascii="Cambria Math" w:hAnsi="Cambria Math" w:cs="Times New Roman"/>
+              </w:rPr>
+            </m:ctrlPr>
+          </m:naryPr>
+          <m:sub>
+            <m:r>
+              <m:rPr>
+                <m:sty m:val="bi"/>
+              </m:rPr>
+              <w:rPr>
+                <w:rFonts w:ascii="Cambria Math" w:hAnsi="Cambria Math" w:cs="Times New Roman"/>
+              </w:rPr>
+              <m:t>t</m:t>
+            </m:r>
+            <m:r>
+              <m:rPr>
+                <m:sty m:val="p"/>
+              </m:rPr>
+              <w:rPr>
+                <w:rFonts w:ascii="Cambria Math" w:hAnsi="Cambria Math" w:cs="Times New Roman"/>
+              </w:rPr>
+              <m:t>=</m:t>
+            </m:r>
+            <m:r>
+              <m:rPr>
+                <m:sty m:val="bi"/>
+              </m:rPr>
+              <w:rPr>
+                <w:rFonts w:ascii="Cambria Math" w:hAnsi="Cambria Math" w:cs="Times New Roman"/>
+              </w:rPr>
+              <m:t>1</m:t>
+            </m:r>
+          </m:sub>
+          <m:sup>
+            <m:sSub>
+              <m:sSubPr>
+                <m:ctrlPr>
+                  <w:rPr>
+                    <w:rFonts w:ascii="Cambria Math" w:hAnsi="Cambria Math" w:cs="Times New Roman"/>
+                  </w:rPr>
+                </m:ctrlPr>
+              </m:sSubPr>
+              <m:e>
+                <m:r>
+                  <m:rPr>
+                    <m:sty m:val="bi"/>
+                  </m:rPr>
+                  <w:rPr>
+                    <w:rFonts w:ascii="Cambria Math" w:hAnsi="Cambria Math" w:cs="Times New Roman"/>
+                  </w:rPr>
+                  <m:t>t</m:t>
+                </m:r>
+              </m:e>
+              <m:sub>
+                <m:r>
+                  <m:rPr>
+                    <m:sty m:val="bi"/>
+                  </m:rPr>
+                  <w:rPr>
+                    <w:rFonts w:ascii="Cambria Math" w:hAnsi="Cambria Math" w:cs="Times New Roman"/>
+                  </w:rPr>
+                  <m:t>sim</m:t>
+                </m:r>
+              </m:sub>
+            </m:sSub>
+          </m:sup>
+          <m:e>
+            <m:nary>
+              <m:naryPr>
+                <m:chr m:val="∑"/>
+                <m:limLoc m:val="undOvr"/>
+                <m:ctrlPr>
+                  <w:rPr>
+                    <w:rFonts w:ascii="Cambria Math" w:hAnsi="Cambria Math" w:cs="Times New Roman"/>
+                  </w:rPr>
+                </m:ctrlPr>
+              </m:naryPr>
+              <m:sub>
+                <m:r>
+                  <m:rPr>
+                    <m:sty m:val="bi"/>
+                  </m:rPr>
+                  <w:rPr>
+                    <w:rFonts w:ascii="Cambria Math" w:hAnsi="Cambria Math" w:cs="Times New Roman"/>
+                  </w:rPr>
+                  <m:t>i</m:t>
+                </m:r>
+                <m:r>
+                  <m:rPr>
+                    <m:sty m:val="p"/>
+                  </m:rPr>
+                  <w:rPr>
+                    <w:rFonts w:ascii="Cambria Math" w:hAnsi="Cambria Math" w:cs="Times New Roman"/>
+                  </w:rPr>
+                  <m:t>=</m:t>
+                </m:r>
+                <m:r>
+                  <m:rPr>
+                    <m:sty m:val="bi"/>
+                  </m:rPr>
+                  <w:rPr>
+                    <w:rFonts w:ascii="Cambria Math" w:hAnsi="Cambria Math" w:cs="Times New Roman"/>
+                  </w:rPr>
+                  <m:t>1</m:t>
+                </m:r>
+              </m:sub>
+              <m:sup>
+                <m:r>
+                  <m:rPr>
+                    <m:sty m:val="bi"/>
+                  </m:rPr>
+                  <w:rPr>
+                    <w:rFonts w:ascii="Cambria Math" w:hAnsi="Cambria Math" w:cs="Times New Roman"/>
+                  </w:rPr>
+                  <m:t>w</m:t>
+                </m:r>
+              </m:sup>
+              <m:e>
+                <m:sSub>
+                  <m:sSubPr>
+                    <m:ctrlPr>
+                      <w:rPr>
+                        <w:rFonts w:ascii="Cambria Math" w:hAnsi="Cambria Math" w:cs="Times New Roman"/>
+                      </w:rPr>
+                    </m:ctrlPr>
+                  </m:sSubPr>
+                  <m:e>
+                    <m:r>
+                      <m:rPr>
+                        <m:sty m:val="bi"/>
+                      </m:rPr>
+                      <w:rPr>
+                        <w:rFonts w:ascii="Cambria Math" w:hAnsi="Cambria Math" w:cs="Times New Roman"/>
+                      </w:rPr>
+                      <m:t>r</m:t>
+                    </m:r>
+                  </m:e>
+                  <m:sub>
+                    <m:r>
+                      <m:rPr>
+                        <m:sty m:val="bi"/>
+                      </m:rPr>
+                      <w:rPr>
+                        <w:rFonts w:ascii="Cambria Math" w:hAnsi="Cambria Math" w:cs="Times New Roman"/>
+                      </w:rPr>
+                      <m:t>it</m:t>
+                    </m:r>
+                  </m:sub>
+                </m:sSub>
+              </m:e>
+            </m:nary>
+          </m:e>
+        </m:nary>
+      </m:oMath>
+      <w:bookmarkEnd w:id="4"/>
+      <w:r>
+        <w:rPr>
+          <w:rFonts w:ascii="Times New Roman" w:hAnsi="Times New Roman" w:cs="Times New Roman"/>
+        </w:rPr>
+        <w:t>.</w:t>
+      </w:r>
+      <w:r>
+        <w:rPr>
+          <w:rFonts w:ascii="Times New Roman" w:hAnsi="Times New Roman" w:cs="Times New Roman"/>
+        </w:rPr>
+        <w:t xml:space="preserve"> </w:t>
+      </w:r>
+    </w:p>
+    <w:p>
+      <w:pPr>
         <w:pStyle w:val="Heading2"/>
       </w:pPr>
-      <w:bookmarkStart w:id="0" w:name="delta-variant-sensitivity-analysis"/>
+    </w:p>
+    <w:p>
+      <w:pPr>
+        <w:pStyle w:val="Heading2"/>
+      </w:pPr>
       <w:r>
         <w:t>Staff schedules</w:t>
       </w:r>
@@ -24,6 +1544,9 @@
         <w:pStyle w:val="FootnoteText"/>
       </w:pPr>
       <w:r>
+        <w:rPr>
+          <w:noProof/>
+        </w:rPr>
         <w:drawing>
           <wp:inline distT="0" distB="0" distL="0" distR="0" wp14:anchorId="071F19BE" wp14:editId="12FB1AE0">
             <wp:extent cx="5531485" cy="3755076"/>
@@ -113,9 +1636,83 @@
     </w:p>
     <w:p>
       <w:pPr>
+        <w:pStyle w:val="BodyText"/>
+      </w:pPr>
+      <w:r>
+        <w:rPr>
+          <w:rFonts w:ascii="Times New Roman" w:hAnsi="Times New Roman" w:cs="Times New Roman"/>
+        </w:rPr>
+        <w:t xml:space="preserve">Several sensitivity analyses were conducted to evaluate the influence of model assumptions and other factors on key model outcomes. There is some initial evidence that the now widespread B.1.617 “delta” SARS-CoV2 variant has a shorter latent period and higher peak viral load than previously dominant variants. As such, simulations with a “delta” infectiousness profile were conducted to determine if alterations to the infectiousness profile affect the efficacy of the proposed testing regimens </w:t>
+      </w:r>
+      <w:bookmarkStart w:id="5" w:name="_Hlk88127246"/>
+      <w:r>
+        <w:rPr>
+          <w:rFonts w:ascii="Times New Roman" w:hAnsi="Times New Roman" w:cs="Times New Roman"/>
+        </w:rPr>
+        <w:t>[</w:t>
+      </w:r>
+      <w:r>
+        <w:rPr>
+          <w:rFonts w:ascii="Times New Roman" w:hAnsi="Times New Roman" w:cs="Times New Roman"/>
+        </w:rPr>
+        <w:fldChar w:fldCharType="begin"/>
+      </w:r>
+      <w:r>
+        <w:rPr>
+          <w:rFonts w:ascii="Times New Roman" w:hAnsi="Times New Roman" w:cs="Times New Roman"/>
+        </w:rPr>
+        <w:instrText xml:space="preserve"> ADDIN ZOTERO_ITEM CSL_CITATION {"citationID":"IMMntE0E","properties":{"formattedCitation":"(28)","plainCitation":"(28)","noteIndex":0},"citationItems":[{"id":32,"uris":["http://zotero.org/users/3463997/items/2MPQ97G4"],"uri":["http://zotero.org/users/3463997/items/2MPQ97G4"],"itemData":{"id":32,"type":"article-journal","container-title":"China CDC Weekly","DOI":"10.46234/ccdcw2021.148","ISSN":"2096-7071","issue":"27","journalAbbreviation":"CCDCW","language":"en","note":"publisher: China CDC Weekly","page":"584-586","source":"weekly.chinacdc.cn","title":"Transmission Dynamics of an Outbreak of the COVID-19 Delta Variant B.1.617.2 — Guangdong Province, China, May–June 2021","volume":"3","author":[{"family":"Zhang","given":"Meng"},{"family":"Xiao","given":"Jianpeng"},{"family":"Deng","given":"Aiping"},{"family":"Zhang","given":"Yingtao"},{"family":"Zhuang","given":"Yali"},{"family":"Hu","given":"Ting"},{"family":"Li","given":"Jiansen"},{"family":"Tu","given":"Hongwei"},{"family":"Li","given":"Bosheng"},{"family":"Zhou","given":"Yan"},{"family":"Yuan","given":"Jun"},{"family":"Luo","given":"Lei"},{"family":"Liang","given":"Zimian"},{"family":"Huang","given":"Youzhi"},{"family":"Ye","given":"Guoqiang"},{"family":"Cai","given":"Mingwei"},{"family":"Li","given":"Gongli"},{"family":"Yang","given":"Bo"},{"family":"Xu","given":"Bin"},{"family":"Huang","given":"Ximing"},{"family":"Cui","given":"Yazun"},{"family":"Ren","given":"Dongsheng"},{"family":"Zhang","given":"Yanping"},{"family":"Kang","given":"Min"},{"family":"Li","given":"Yan"}],"issued":{"date-parts":[["2021",7,2]]}}}],"schema":"https://github.com/citation-style-language/schema/raw/master/csl-citation.json"} </w:instrText>
+      </w:r>
+      <w:r>
+        <w:rPr>
+          <w:rFonts w:ascii="Times New Roman" w:hAnsi="Times New Roman" w:cs="Times New Roman"/>
+        </w:rPr>
+        <w:fldChar w:fldCharType="separate"/>
+      </w:r>
+      <w:r>
+        <w:rPr>
+          <w:rFonts w:ascii="Times New Roman" w:hAnsi="Times New Roman" w:cs="Times New Roman"/>
+        </w:rPr>
+        <w:t>(28)</w:t>
+      </w:r>
+      <w:r>
+        <w:rPr>
+          <w:rFonts w:ascii="Times New Roman" w:hAnsi="Times New Roman" w:cs="Times New Roman"/>
+        </w:rPr>
+        <w:fldChar w:fldCharType="end"/>
+      </w:r>
+      <w:r>
+        <w:rPr>
+          <w:rFonts w:ascii="Times New Roman" w:hAnsi="Times New Roman" w:cs="Times New Roman"/>
+        </w:rPr>
+        <w:t xml:space="preserve">, </w:t>
+      </w:r>
+      <w:r>
+        <w:rPr>
+          <w:rFonts w:ascii="Times New Roman" w:hAnsi="Times New Roman" w:cs="Times New Roman"/>
+        </w:rPr>
+        <w:t>Figure S2</w:t>
+      </w:r>
+      <w:r>
+        <w:rPr>
+          <w:rFonts w:ascii="Times New Roman" w:hAnsi="Times New Roman" w:cs="Times New Roman"/>
+        </w:rPr>
+        <w:t>)]</w:t>
+      </w:r>
+      <w:bookmarkEnd w:id="5"/>
+      <w:r>
+        <w:rPr>
+          <w:rFonts w:ascii="Times New Roman" w:hAnsi="Times New Roman" w:cs="Times New Roman"/>
+        </w:rPr>
+        <w:t>. Next, simulations incorporating imperfect test sensitivity and variable isolation delays were conducted. These simulations were meant to compare the tradeoffs between prompt isolation and lower diagnostic sensitivity—as may be expected with the use of rapid antigen tests—to higher sensitivity tests that may result in isolation delays—as may be expected if using NAATs. Finally, simulations relaxing the assumption of no self-isolation due to symptoms were conducted. For these simulations, symptoms were assumed to occur in 80% of SARS-CoV-2 infections and the percent of symptomatic individuals who self-isolate upon symptom onset was varied from 0-100% in 10% increments.</w:t>
+      </w:r>
+    </w:p>
+    <w:p>
+      <w:pPr>
         <w:pStyle w:val="Heading2"/>
       </w:pPr>
       <w:r>
+        <w:lastRenderedPageBreak/>
         <w:t>Delta variant sensitivity analysis</w:t>
       </w:r>
     </w:p>
@@ -124,10 +1721,7 @@
         <w:pStyle w:val="FirstParagraph"/>
       </w:pPr>
       <w:r>
-        <w:t>Initial evidence suggests that the delta variant of SARS-CoV2 causes higher viral loads and shorter incubation periods than previous variants. Parameter estimates of the incubation period for the “wildtype” variant of SARS-CoV2 from the meta analysis condu</w:t>
-      </w:r>
-      <w:r>
-        <w:t xml:space="preserve">cted by </w:t>
+        <w:t xml:space="preserve">Initial evidence suggests that the delta variant of SARS-CoV2 causes higher viral loads and shorter incubation periods than previous variants. Parameter estimates of the incubation period for the “wildtype” variant of SARS-CoV2 from the meta analysis conducted by </w:t>
       </w:r>
       <w:hyperlink r:id="rId8">
         <w:r>
@@ -138,10 +1732,7 @@
         </w:r>
       </w:hyperlink>
       <w:r>
-        <w:t xml:space="preserve"> assuming a lognormal distribution were used in baseline simulations. Parameter estimates for the delta variant, also assuming the incubation period follows a lognormal </w:t>
-      </w:r>
-      <w:r>
-        <w:t xml:space="preserve">distribution, were recently reported from a </w:t>
+        <w:t xml:space="preserve"> assuming a lognormal distribution were used in baseline simulations. Parameter estimates for the delta variant, also assuming the incubation period follows a lognormal distribution, were recently reported from a </w:t>
       </w:r>
       <w:hyperlink r:id="rId9">
         <w:r>
@@ -152,10 +1743,7 @@
         </w:r>
       </w:hyperlink>
       <w:r>
-        <w:t>. The table below shows the mean and standard deviation of the incubation period derived from sampling 1000 times from l</w:t>
-      </w:r>
-      <w:r>
-        <w:t>ognormal distributions with the reported parameters in each study.</w:t>
+        <w:t>. The table below shows the mean and standard deviation of the incubation period derived from sampling 1000 times from lognormal distributions with the reported parameters in each study.</w:t>
       </w:r>
     </w:p>
     <w:tbl>
@@ -408,22 +1996,11 @@
         <w:pStyle w:val="BodyText"/>
       </w:pPr>
       <w:r>
-        <w:t>The main consequence of the delt</w:t>
-      </w:r>
-      <w:r>
-        <w:t>a variant incubation period appears to be the constriction of the right tail of infectiousness for alpha variant infectiousness profiles. This is driven by the lower mean and variance of the reported incubation period for the delta variant. Whether this is</w:t>
-      </w:r>
-      <w:r>
-        <w:t xml:space="preserve"> due to a false sense of certainty in the one Chinese study from which incubation period parameters for the delta variant are drawn vs the meta analysis estimates used for the wildtype/alpha variant is up for debate. Regardless, the effect of this constric</w:t>
-      </w:r>
-      <w:r>
-        <w:t>tion is that infectiousness tends to peak sooner and higher in the infectious period for the delta variant. As shown below, this has a minor effect on the simulated number of transmission events when there is no test delay, but when there is a delay betwee</w:t>
-      </w:r>
-      <w:r>
-        <w:t>n testing and isolation of infections, the delta variant leads to more expected infections regardless of test frequency. This makes sense in the context of the quicker and higher peak infectiousness as the time window in which isolation has an effect on re</w:t>
-      </w:r>
-      <w:r>
-        <w:t xml:space="preserve">ducing transmission is constrained. All delta variant simulations were run with a community prevalence of </w:t>
+        <w:t xml:space="preserve">The main consequence of the delta variant incubation period appears to be the constriction of the right tail of infectiousness for alpha variant infectiousness profiles. This is driven by the lower mean and variance of the reported incubation period for the delta variant. Whether this is due to a false sense of certainty in the one Chinese study from which incubation period parameters for the delta variant are drawn vs the meta analysis estimates used for the wildtype/alpha variant is up for debate. Regardless, the effect of this constriction is that infectiousness tends to peak sooner and higher in the infectious period </w:t>
+      </w:r>
+      <w:r>
+        <w:lastRenderedPageBreak/>
+        <w:t xml:space="preserve">for the delta variant. As shown below, this has a minor effect on the simulated number of transmission events when there is no test delay, but when there is a delay between testing and isolation of infections, the delta variant leads to more expected infections regardless of test frequency. This makes sense in the context of the quicker and higher peak infectiousness as the time window in which isolation has an effect on reducing transmission is constrained. All delta variant simulations were run with a community prevalence of </w:t>
       </w:r>
       <m:oMath>
         <m:r>
@@ -445,16 +2022,7 @@
           <w:rPr>
             <w:rFonts w:ascii="Cambria Math" w:hAnsi="Cambria Math"/>
           </w:rPr>
-          <m:t>R</m:t>
-        </m:r>
-        <m:r>
-          <m:rPr>
-            <m:sty m:val="p"/>
-          </m:rPr>
-          <w:rPr>
-            <w:rFonts w:ascii="Cambria Math" w:hAnsi="Cambria Math"/>
-          </w:rPr>
-          <m:t>=</m:t>
+          <m:t>R=</m:t>
         </m:r>
         <m:r>
           <w:rPr>
@@ -475,7 +2043,6 @@
         <w:rPr>
           <w:noProof/>
         </w:rPr>
-        <w:lastRenderedPageBreak/>
         <w:drawing>
           <wp:inline distT="0" distB="0" distL="0" distR="0" wp14:anchorId="6FE19527" wp14:editId="3C23FA6B">
             <wp:extent cx="5334000" cy="3048000"/>
@@ -523,7 +2090,7 @@
       <w:pPr>
         <w:pStyle w:val="Heading2"/>
       </w:pPr>
-      <w:bookmarkStart w:id="1" w:name="sensitivity-of-tests"/>
+      <w:bookmarkStart w:id="6" w:name="sensitivity-of-tests"/>
       <w:bookmarkEnd w:id="0"/>
       <w:r>
         <w:t>Sensitivity of tests</w:t>
@@ -534,16 +2101,7 @@
         <w:pStyle w:val="FirstParagraph"/>
       </w:pPr>
       <w:r>
-        <w:t>Imperfect test sensitivity leading to false negative tests may also negatively influence the efficacy of testing screening programs. Because of the importance of limiting delays between testing and isolation of infectious workers, rapid tests with lower se</w:t>
-      </w:r>
-      <w:r>
-        <w:t>nsitivity but quicker results may be more favorable than NAAT tests such as PCR that have very high sensitivity but may take a day or more to determine results. The figure below shows the expected number of cases for different testing frequencies and delay</w:t>
-      </w:r>
-      <w:r>
-        <w:t>s across test sensitivities ranging from 0.8 to 1 (where 20% of tests conducted on infectious individuals would return a false negative with sensitivity of 0.8). There is no assumption of variable test sensitivity by infectiousness, though there is substan</w:t>
-      </w:r>
-      <w:r>
-        <w:t xml:space="preserve">tial evidence that the sensitivity of rapid tests is influenced by viral load. All test sensitivity simulations were run with a community prevalence of </w:t>
+        <w:t xml:space="preserve">Imperfect test sensitivity leading to false negative tests may also negatively influence the efficacy of testing screening programs. Because of the importance of limiting delays between testing and isolation of infectious workers, rapid tests with lower sensitivity but quicker results may be more favorable than NAAT tests such as PCR that have very high sensitivity but may take a day or more to determine results. The figure below shows the expected number of cases for different testing frequencies and delays across test sensitivities ranging from 0.8 to 1 (where 20% of tests conducted on infectious individuals would return a false negative with sensitivity of 0.8). There is no assumption of variable test sensitivity by infectiousness, though there is substantial evidence that the sensitivity of rapid tests is influenced by viral load. All test sensitivity simulations were run with a community prevalence of </w:t>
       </w:r>
       <m:oMath>
         <m:r>
@@ -565,16 +2123,7 @@
           <w:rPr>
             <w:rFonts w:ascii="Cambria Math" w:hAnsi="Cambria Math"/>
           </w:rPr>
-          <m:t>R</m:t>
-        </m:r>
-        <m:r>
-          <m:rPr>
-            <m:sty m:val="p"/>
-          </m:rPr>
-          <w:rPr>
-            <w:rFonts w:ascii="Cambria Math" w:hAnsi="Cambria Math"/>
-          </w:rPr>
-          <m:t>=</m:t>
+          <m:t>R=</m:t>
         </m:r>
         <m:r>
           <w:rPr>
@@ -662,8 +2211,8 @@
       <w:pPr>
         <w:pStyle w:val="Heading2"/>
       </w:pPr>
-      <w:bookmarkStart w:id="2" w:name="self-isolation"/>
-      <w:bookmarkEnd w:id="1"/>
+      <w:bookmarkStart w:id="7" w:name="self-isolation"/>
+      <w:bookmarkEnd w:id="6"/>
       <w:proofErr w:type="spellStart"/>
       <w:r>
         <w:lastRenderedPageBreak/>
@@ -738,14 +2287,7 @@
           <w:b/>
           <w:bCs/>
         </w:rPr>
-        <w:t>Expected transmissions across probability of self is</w:t>
-      </w:r>
-      <w:r>
-        <w:rPr>
-          <w:b/>
-          <w:bCs/>
-        </w:rPr>
-        <w:t>olating if infection is symptomatic.</w:t>
+        <w:t>Expected transmissions across probability of self isolating if infection is symptomatic.</w:t>
       </w:r>
       <w:r>
         <w:rPr>
@@ -865,21 +2407,9 @@
         <w:rPr>
           <w:rFonts w:eastAsiaTheme="minorEastAsia"/>
         </w:rPr>
-        <w:t xml:space="preserve">) from </w:t>
-      </w:r>
-      <w:r>
-        <w:rPr>
-          <w:rFonts w:eastAsiaTheme="minorEastAsia"/>
-        </w:rPr>
-        <w:t>100 simulation</w:t>
-      </w:r>
-      <w:r>
-        <w:rPr>
-          <w:rFonts w:eastAsiaTheme="minorEastAsia"/>
-        </w:rPr>
-        <w:t xml:space="preserve">s under each testing strategy.   </w:t>
-      </w:r>
-      <w:bookmarkEnd w:id="2"/>
+        <w:t xml:space="preserve">) from 100 simulations under each testing strategy.   </w:t>
+      </w:r>
+      <w:bookmarkEnd w:id="7"/>
     </w:p>
     <w:sectPr>
       <w:pgSz w:w="12240" w:h="15840"/>
@@ -1174,6 +2704,13 @@
     <w:lsdException w:name="Placeholder Text" w:semiHidden="1"/>
     <w:lsdException w:name="Light Shading"/>
     <w:lsdException w:name="Light List"/>
+    <w:lsdException w:name="Light Grid"/>
+    <w:lsdException w:name="Medium Shading 1"/>
+    <w:lsdException w:name="Medium Shading 2"/>
+    <w:lsdException w:name="Medium List 1"/>
+    <w:lsdException w:name="Medium List 2"/>
+    <w:lsdException w:name="Medium Grid 1"/>
+    <w:lsdException w:name="Medium Grid 2"/>
     <w:lsdException w:name="Medium Grid 3"/>
     <w:lsdException w:name="Dark List"/>
     <w:lsdException w:name="Colorful Shading"/>
@@ -1548,6 +3085,7 @@
   <w:style w:type="character" w:default="1" w:styleId="DefaultParagraphFont">
     <w:name w:val="Default Paragraph Font"/>
     <w:uiPriority w:val="1"/>
+    <w:semiHidden/>
     <w:unhideWhenUsed/>
   </w:style>
   <w:style w:type="table" w:default="1" w:styleId="TableNormal">

</xml_diff>